<commit_message>
Agrego bloqueo al descargar documentos
</commit_message>
<xml_diff>
--- a/ComiteAgua/UploadFiles/ConstanciaNoServicio/Constancia no servicio.docx
+++ b/ComiteAgua/UploadFiles/ConstanciaNoServicio/Constancia no servicio.docx
@@ -16106,7 +16106,7 @@
                 <w:sz w:val="28"/>
                 <w:szCs w:val="28"/>
               </w:rPr>
-              <w:t>Calle PRIVADA  ANGEL MARIA GARIBAY  No. Ext. 45, Col GUADALUPE</w:t>
+              <w:t>Calle CERRADA DE  ALBERTO GARCIA No. Int. 45 No. Ext. c2, Col DEPORTE</w:t>
             </w:r>
             <w:r>
               <w:rPr>
@@ -16157,7 +16157,7 @@
                 <w:sz w:val="28"/>
                 <w:szCs w:val="28"/>
               </w:rPr>
-              <w:t>SANDRA MARTINEZ</w:t>
+              <w:t>SDSSA</w:t>
             </w:r>
             <w:r>
               <w:rPr>
@@ -16236,7 +16236,7 @@
                 <w:sz w:val="28"/>
                 <w:szCs w:val="28"/>
               </w:rPr>
-              <w:t>catorce días del mes de marzo de dos mil diecinueve</w:t>
+              <w:t>veintiocho días del mes de marzo de dos mil diecinueve</w:t>
             </w:r>
             <w:r>
               <w:rPr>

</xml_diff>

<commit_message>
Se implemento modulo para eliminar gastos y se agrego iconos locales
</commit_message>
<xml_diff>
--- a/ComiteAgua/UploadFiles/ConstanciaNoServicio/Constancia no servicio.docx
+++ b/ComiteAgua/UploadFiles/ConstanciaNoServicio/Constancia no servicio.docx
@@ -16075,7 +16075,7 @@
                 <w:sz w:val="28"/>
                 <w:szCs w:val="28"/>
               </w:rPr>
-              <w:t>FDFD</w:t>
+              <w:t>ADOLFO</w:t>
             </w:r>
             <w:r>
               <w:rPr>
@@ -16119,7 +16119,7 @@
                 <w:sz w:val="28"/>
                 <w:szCs w:val="28"/>
               </w:rPr>
-              <w:t>Calle 2a PRIVADA DE   MARATON , Col CULTURAL</w:t>
+              <w:t>Calle 1a PRIVADA DE  17 DE MAYO No. Int. 45, Col CULTURAL</w:t>
             </w:r>
             <w:r>
               <w:rPr>
@@ -16255,7 +16255,7 @@
                 <w:sz w:val="28"/>
                 <w:szCs w:val="28"/>
               </w:rPr>
-              <w:t>tres días del mes de abril de dos mil diecinueve</w:t>
+              <w:t>diez días del mes de mayo de dos mil diecinueve</w:t>
             </w:r>
             <w:r>
               <w:rPr>

</xml_diff>

<commit_message>
Se hicieron cambios en pantallas
</commit_message>
<xml_diff>
--- a/ComiteAgua/UploadFiles/ConstanciaNoServicio/Constancia no servicio.docx
+++ b/ComiteAgua/UploadFiles/ConstanciaNoServicio/Constancia no servicio.docx
@@ -16075,7 +16075,7 @@
                 <w:sz w:val="28"/>
                 <w:szCs w:val="28"/>
               </w:rPr>
-              <w:t>ADOLFO SANCHEZ SORIA</w:t>
+              <w:t>DIANA</w:t>
             </w:r>
             <w:r>
               <w:rPr>
@@ -16119,7 +16119,7 @@
                 <w:sz w:val="28"/>
                 <w:szCs w:val="28"/>
               </w:rPr>
-              <w:t>Calle CALLE   CUAUHTEMOC No. Ext. 69, Col CULTURAL</w:t>
+              <w:t>Calle 6a PRIVADA DE   PEDRO ASCENCIO No. Ext. 116, Col DEPORTE</w:t>
             </w:r>
             <w:r>
               <w:rPr>
@@ -16255,7 +16255,7 @@
                 <w:sz w:val="28"/>
                 <w:szCs w:val="28"/>
               </w:rPr>
-              <w:t>veintiocho días del mes de mayo de dos mil diecinueve</w:t>
+              <w:t>dieciseis días del mes de junio de dos mil diecinueve</w:t>
             </w:r>
             <w:r>
               <w:rPr>

</xml_diff>